<commit_message>
nuevos cambios en el menu, falta relacionar formulas de nacho y santi
</commit_message>
<xml_diff>
--- a/ESTRUCTURA Y ARMADO DEL JUEGO/ESTRUCTURA Y ARMADO DEL JUEGO.docx
+++ b/ESTRUCTURA Y ARMADO DEL JUEGO/ESTRUCTURA Y ARMADO DEL JUEGO.docx
@@ -182,7 +182,15 @@
         <w:jc w:val="both"/>
       </w:pPr>
       <w:r>
-        <w:t xml:space="preserve">Antes de comenzar jugar el programa deberá solicitar los nombres de quienes van a jugar </w:t>
+        <w:t xml:space="preserve">Antes de </w:t>
+      </w:r>
+      <w:proofErr w:type="gramStart"/>
+      <w:r>
+        <w:t>comenzar</w:t>
+      </w:r>
+      <w:proofErr w:type="gramEnd"/>
+      <w:r>
+        <w:t xml:space="preserve"> jugar el programa deberá solicitar los nombres de quienes van a jugar </w:t>
       </w:r>
     </w:p>
     <w:p>
@@ -312,7 +320,27 @@
           <w:i/>
           <w:iCs/>
         </w:rPr>
-        <w:t xml:space="preserve">Hacer u  modo de juego que permita a los “Dados simulados”, donde la persona que este jugando pueda elegir que dado tirar en cada posición. Muy útil para probar lógica de </w:t>
+        <w:t xml:space="preserve">Hacer </w:t>
+      </w:r>
+      <w:proofErr w:type="gramStart"/>
+      <w:r>
+        <w:rPr>
+          <w:b/>
+          <w:bCs/>
+          <w:i/>
+          <w:iCs/>
+        </w:rPr>
+        <w:t>u  modo</w:t>
+      </w:r>
+      <w:proofErr w:type="gramEnd"/>
+      <w:r>
+        <w:rPr>
+          <w:b/>
+          <w:bCs/>
+          <w:i/>
+          <w:iCs/>
+        </w:rPr>
+        <w:t xml:space="preserve"> de juego que permita a los “Dados simulados”, donde la persona que este jugando pueda elegir que dado tirar en cada posición. Muy útil para probar lógica de </w:t>
       </w:r>
       <w:r>
         <w:rPr>
@@ -346,7 +374,47 @@
           <w:i/>
           <w:iCs/>
         </w:rPr>
-        <w:t>El sistema no tendrá la capacidad de guardar la puntuación en un archivo, por lo que al salir del juego, se borraran todos los datos. La puntuación mas alta es por ejecución.</w:t>
+        <w:t xml:space="preserve">El sistema no tendrá la capacidad de guardar la puntuación en un archivo, por lo </w:t>
+      </w:r>
+      <w:proofErr w:type="gramStart"/>
+      <w:r>
+        <w:rPr>
+          <w:b/>
+          <w:bCs/>
+          <w:i/>
+          <w:iCs/>
+        </w:rPr>
+        <w:t>que</w:t>
+      </w:r>
+      <w:proofErr w:type="gramEnd"/>
+      <w:r>
+        <w:rPr>
+          <w:b/>
+          <w:bCs/>
+          <w:i/>
+          <w:iCs/>
+        </w:rPr>
+        <w:t xml:space="preserve"> al salir del juego, se borraran todos los datos. La puntuación </w:t>
+      </w:r>
+      <w:proofErr w:type="spellStart"/>
+      <w:r>
+        <w:rPr>
+          <w:b/>
+          <w:bCs/>
+          <w:i/>
+          <w:iCs/>
+        </w:rPr>
+        <w:t>mas</w:t>
+      </w:r>
+      <w:proofErr w:type="spellEnd"/>
+      <w:r>
+        <w:rPr>
+          <w:b/>
+          <w:bCs/>
+          <w:i/>
+          <w:iCs/>
+        </w:rPr>
+        <w:t xml:space="preserve"> alta es por ejecución.</w:t>
       </w:r>
     </w:p>
     <w:p>
@@ -544,6 +612,9 @@
     <w:p/>
     <w:p>
       <w:r>
+        <w:rPr>
+          <w:noProof/>
+        </w:rPr>
         <w:drawing>
           <wp:inline distT="0" distB="0" distL="0" distR="0" wp14:anchorId="5C390644" wp14:editId="090DBDBB">
             <wp:extent cx="5400040" cy="7444740"/>
@@ -581,6 +652,1471 @@
         </w:drawing>
       </w:r>
     </w:p>
+    <w:p/>
+    <w:p/>
+    <w:p/>
+    <w:p>
+      <w:pPr>
+        <w:pStyle w:val="Ttulo1"/>
+      </w:pPr>
+      <w:r>
+        <w:lastRenderedPageBreak/>
+        <w:t>Avances</w:t>
+      </w:r>
+    </w:p>
+    <w:p/>
+    <w:p>
+      <w:pPr>
+        <w:pStyle w:val="Ttulo2"/>
+      </w:pPr>
+      <w:proofErr w:type="spellStart"/>
+      <w:r>
+        <w:t>Función</w:t>
+      </w:r>
+      <w:r>
+        <w:t>es</w:t>
+      </w:r>
+      <w:proofErr w:type="spellEnd"/>
+      <w:r>
+        <w:t xml:space="preserve"> y descripción de </w:t>
+      </w:r>
+      <w:proofErr w:type="gramStart"/>
+      <w:r>
+        <w:t>las mismas</w:t>
+      </w:r>
+      <w:proofErr w:type="gramEnd"/>
+    </w:p>
+    <w:p/>
+    <w:p>
+      <w:pPr>
+        <w:rPr>
+          <w:sz w:val="24"/>
+          <w:szCs w:val="24"/>
+        </w:rPr>
+      </w:pPr>
+      <w:proofErr w:type="spellStart"/>
+      <w:r>
+        <w:rPr>
+          <w:sz w:val="24"/>
+          <w:szCs w:val="24"/>
+        </w:rPr>
+        <w:t>void</w:t>
+      </w:r>
+      <w:proofErr w:type="spellEnd"/>
+      <w:r>
+        <w:rPr>
+          <w:sz w:val="24"/>
+          <w:szCs w:val="24"/>
+        </w:rPr>
+        <w:t xml:space="preserve"> </w:t>
+      </w:r>
+      <w:proofErr w:type="spellStart"/>
+      <w:proofErr w:type="gramStart"/>
+      <w:r>
+        <w:rPr>
+          <w:sz w:val="24"/>
+          <w:szCs w:val="24"/>
+        </w:rPr>
+        <w:t>menu</w:t>
+      </w:r>
+      <w:proofErr w:type="spellEnd"/>
+      <w:r>
+        <w:rPr>
+          <w:sz w:val="24"/>
+          <w:szCs w:val="24"/>
+        </w:rPr>
+        <w:t>(</w:t>
+      </w:r>
+      <w:proofErr w:type="gramEnd"/>
+      <w:r>
+        <w:rPr>
+          <w:sz w:val="24"/>
+          <w:szCs w:val="24"/>
+        </w:rPr>
+        <w:t>);</w:t>
+      </w:r>
+      <w:r>
+        <w:rPr>
+          <w:sz w:val="24"/>
+          <w:szCs w:val="24"/>
+        </w:rPr>
+        <w:t>// llama a la ejecución de nuestro programa con un menú genérico</w:t>
+      </w:r>
+    </w:p>
+    <w:p>
+      <w:pPr>
+        <w:rPr>
+          <w:sz w:val="24"/>
+          <w:szCs w:val="24"/>
+        </w:rPr>
+      </w:pPr>
+      <w:proofErr w:type="spellStart"/>
+      <w:r>
+        <w:rPr>
+          <w:sz w:val="24"/>
+          <w:szCs w:val="24"/>
+        </w:rPr>
+        <w:t>void</w:t>
+      </w:r>
+      <w:proofErr w:type="spellEnd"/>
+      <w:r>
+        <w:rPr>
+          <w:sz w:val="24"/>
+          <w:szCs w:val="24"/>
+        </w:rPr>
+        <w:t xml:space="preserve"> </w:t>
+      </w:r>
+      <w:proofErr w:type="spellStart"/>
+      <w:proofErr w:type="gramStart"/>
+      <w:r>
+        <w:rPr>
+          <w:sz w:val="24"/>
+          <w:szCs w:val="24"/>
+        </w:rPr>
+        <w:t>mostrarTexto</w:t>
+      </w:r>
+      <w:proofErr w:type="spellEnd"/>
+      <w:r>
+        <w:rPr>
+          <w:sz w:val="24"/>
+          <w:szCs w:val="24"/>
+        </w:rPr>
+        <w:t>(</w:t>
+      </w:r>
+      <w:proofErr w:type="spellStart"/>
+      <w:proofErr w:type="gramEnd"/>
+      <w:r>
+        <w:rPr>
+          <w:sz w:val="24"/>
+          <w:szCs w:val="24"/>
+        </w:rPr>
+        <w:t>const</w:t>
+      </w:r>
+      <w:proofErr w:type="spellEnd"/>
+      <w:r>
+        <w:rPr>
+          <w:sz w:val="24"/>
+          <w:szCs w:val="24"/>
+        </w:rPr>
+        <w:t xml:space="preserve"> </w:t>
+      </w:r>
+      <w:proofErr w:type="spellStart"/>
+      <w:r>
+        <w:rPr>
+          <w:sz w:val="24"/>
+          <w:szCs w:val="24"/>
+        </w:rPr>
+        <w:t>char</w:t>
+      </w:r>
+      <w:proofErr w:type="spellEnd"/>
+      <w:r>
+        <w:rPr>
+          <w:sz w:val="24"/>
+          <w:szCs w:val="24"/>
+        </w:rPr>
+        <w:t xml:space="preserve">* </w:t>
+      </w:r>
+      <w:proofErr w:type="spellStart"/>
+      <w:r>
+        <w:rPr>
+          <w:sz w:val="24"/>
+          <w:szCs w:val="24"/>
+        </w:rPr>
+        <w:t>text</w:t>
+      </w:r>
+      <w:proofErr w:type="spellEnd"/>
+      <w:r>
+        <w:rPr>
+          <w:sz w:val="24"/>
+          <w:szCs w:val="24"/>
+        </w:rPr>
+        <w:t xml:space="preserve">, </w:t>
+      </w:r>
+      <w:proofErr w:type="spellStart"/>
+      <w:r>
+        <w:rPr>
+          <w:sz w:val="24"/>
+          <w:szCs w:val="24"/>
+        </w:rPr>
+        <w:t>int</w:t>
+      </w:r>
+      <w:proofErr w:type="spellEnd"/>
+      <w:r>
+        <w:rPr>
+          <w:sz w:val="24"/>
+          <w:szCs w:val="24"/>
+        </w:rPr>
+        <w:t xml:space="preserve"> </w:t>
+      </w:r>
+      <w:proofErr w:type="spellStart"/>
+      <w:r>
+        <w:rPr>
+          <w:sz w:val="24"/>
+          <w:szCs w:val="24"/>
+        </w:rPr>
+        <w:t>posX</w:t>
+      </w:r>
+      <w:proofErr w:type="spellEnd"/>
+      <w:r>
+        <w:rPr>
+          <w:sz w:val="24"/>
+          <w:szCs w:val="24"/>
+        </w:rPr>
+        <w:t xml:space="preserve">, </w:t>
+      </w:r>
+      <w:proofErr w:type="spellStart"/>
+      <w:r>
+        <w:rPr>
+          <w:sz w:val="24"/>
+          <w:szCs w:val="24"/>
+        </w:rPr>
+        <w:t>int</w:t>
+      </w:r>
+      <w:proofErr w:type="spellEnd"/>
+      <w:r>
+        <w:rPr>
+          <w:sz w:val="24"/>
+          <w:szCs w:val="24"/>
+        </w:rPr>
+        <w:t xml:space="preserve"> </w:t>
+      </w:r>
+      <w:proofErr w:type="spellStart"/>
+      <w:r>
+        <w:rPr>
+          <w:sz w:val="24"/>
+          <w:szCs w:val="24"/>
+        </w:rPr>
+        <w:t>posY</w:t>
+      </w:r>
+      <w:proofErr w:type="spellEnd"/>
+      <w:r>
+        <w:rPr>
+          <w:sz w:val="24"/>
+          <w:szCs w:val="24"/>
+        </w:rPr>
+        <w:t>);</w:t>
+      </w:r>
+      <w:r>
+        <w:rPr>
+          <w:sz w:val="24"/>
+          <w:szCs w:val="24"/>
+        </w:rPr>
+        <w:t>//muestra una cadena de</w:t>
+      </w:r>
+      <w:r>
+        <w:rPr>
+          <w:sz w:val="24"/>
+          <w:szCs w:val="24"/>
+        </w:rPr>
+        <w:t xml:space="preserve"> texto enviada como parámetro, en una posición X e Y que también es enviada por parámetro</w:t>
+      </w:r>
+    </w:p>
+    <w:p>
+      <w:pPr>
+        <w:rPr>
+          <w:sz w:val="24"/>
+          <w:szCs w:val="24"/>
+        </w:rPr>
+      </w:pPr>
+      <w:proofErr w:type="spellStart"/>
+      <w:r>
+        <w:rPr>
+          <w:sz w:val="24"/>
+          <w:szCs w:val="24"/>
+        </w:rPr>
+        <w:t>void</w:t>
+      </w:r>
+      <w:proofErr w:type="spellEnd"/>
+      <w:r>
+        <w:rPr>
+          <w:sz w:val="24"/>
+          <w:szCs w:val="24"/>
+        </w:rPr>
+        <w:t xml:space="preserve"> </w:t>
+      </w:r>
+      <w:proofErr w:type="spellStart"/>
+      <w:proofErr w:type="gramStart"/>
+      <w:r>
+        <w:rPr>
+          <w:sz w:val="24"/>
+          <w:szCs w:val="24"/>
+        </w:rPr>
+        <w:t>pedirNombres</w:t>
+      </w:r>
+      <w:proofErr w:type="spellEnd"/>
+      <w:r>
+        <w:rPr>
+          <w:sz w:val="24"/>
+          <w:szCs w:val="24"/>
+        </w:rPr>
+        <w:t>(</w:t>
+      </w:r>
+      <w:proofErr w:type="spellStart"/>
+      <w:proofErr w:type="gramEnd"/>
+      <w:r>
+        <w:rPr>
+          <w:sz w:val="24"/>
+          <w:szCs w:val="24"/>
+        </w:rPr>
+        <w:t>char</w:t>
+      </w:r>
+      <w:proofErr w:type="spellEnd"/>
+      <w:r>
+        <w:rPr>
+          <w:sz w:val="24"/>
+          <w:szCs w:val="24"/>
+        </w:rPr>
+        <w:t xml:space="preserve"> nombre[]);</w:t>
+      </w:r>
+      <w:r>
+        <w:rPr>
+          <w:sz w:val="24"/>
+          <w:szCs w:val="24"/>
+        </w:rPr>
+        <w:t>// Pide un nombre y lo guarda en un vector</w:t>
+      </w:r>
+    </w:p>
+    <w:p>
+      <w:pPr>
+        <w:rPr>
+          <w:sz w:val="24"/>
+          <w:szCs w:val="24"/>
+        </w:rPr>
+      </w:pPr>
+      <w:proofErr w:type="spellStart"/>
+      <w:r>
+        <w:rPr>
+          <w:sz w:val="24"/>
+          <w:szCs w:val="24"/>
+        </w:rPr>
+        <w:t>int</w:t>
+      </w:r>
+      <w:proofErr w:type="spellEnd"/>
+      <w:r>
+        <w:rPr>
+          <w:sz w:val="24"/>
+          <w:szCs w:val="24"/>
+        </w:rPr>
+        <w:t xml:space="preserve"> </w:t>
+      </w:r>
+      <w:proofErr w:type="spellStart"/>
+      <w:proofErr w:type="gramStart"/>
+      <w:r>
+        <w:rPr>
+          <w:sz w:val="24"/>
+          <w:szCs w:val="24"/>
+        </w:rPr>
+        <w:t>cantidadDeRondas</w:t>
+      </w:r>
+      <w:proofErr w:type="spellEnd"/>
+      <w:r>
+        <w:rPr>
+          <w:sz w:val="24"/>
+          <w:szCs w:val="24"/>
+        </w:rPr>
+        <w:t>(</w:t>
+      </w:r>
+      <w:proofErr w:type="gramEnd"/>
+      <w:r>
+        <w:rPr>
+          <w:sz w:val="24"/>
+          <w:szCs w:val="24"/>
+        </w:rPr>
+        <w:t>);</w:t>
+      </w:r>
+      <w:r>
+        <w:rPr>
+          <w:sz w:val="24"/>
+          <w:szCs w:val="24"/>
+        </w:rPr>
+        <w:t>// Pregunta cuantas rondas se quieren jugar, y retorna un entero con la cantidad</w:t>
+      </w:r>
+    </w:p>
+    <w:p>
+      <w:pPr>
+        <w:rPr>
+          <w:sz w:val="24"/>
+          <w:szCs w:val="24"/>
+        </w:rPr>
+      </w:pPr>
+      <w:proofErr w:type="spellStart"/>
+      <w:r>
+        <w:rPr>
+          <w:sz w:val="24"/>
+          <w:szCs w:val="24"/>
+        </w:rPr>
+        <w:t>void</w:t>
+      </w:r>
+      <w:proofErr w:type="spellEnd"/>
+      <w:r>
+        <w:rPr>
+          <w:sz w:val="24"/>
+          <w:szCs w:val="24"/>
+        </w:rPr>
+        <w:t xml:space="preserve"> </w:t>
+      </w:r>
+      <w:proofErr w:type="spellStart"/>
+      <w:proofErr w:type="gramStart"/>
+      <w:r>
+        <w:rPr>
+          <w:sz w:val="24"/>
+          <w:szCs w:val="24"/>
+        </w:rPr>
+        <w:t>cargarDados</w:t>
+      </w:r>
+      <w:proofErr w:type="spellEnd"/>
+      <w:r>
+        <w:rPr>
+          <w:sz w:val="24"/>
+          <w:szCs w:val="24"/>
+        </w:rPr>
+        <w:t>(</w:t>
+      </w:r>
+      <w:proofErr w:type="spellStart"/>
+      <w:proofErr w:type="gramEnd"/>
+      <w:r>
+        <w:rPr>
+          <w:sz w:val="24"/>
+          <w:szCs w:val="24"/>
+        </w:rPr>
+        <w:t>int</w:t>
+      </w:r>
+      <w:proofErr w:type="spellEnd"/>
+      <w:r>
+        <w:rPr>
+          <w:sz w:val="24"/>
+          <w:szCs w:val="24"/>
+        </w:rPr>
+        <w:t xml:space="preserve"> </w:t>
+      </w:r>
+      <w:proofErr w:type="spellStart"/>
+      <w:r>
+        <w:rPr>
+          <w:sz w:val="24"/>
+          <w:szCs w:val="24"/>
+        </w:rPr>
+        <w:t>vDadosAzar</w:t>
+      </w:r>
+      <w:proofErr w:type="spellEnd"/>
+      <w:r>
+        <w:rPr>
+          <w:sz w:val="24"/>
+          <w:szCs w:val="24"/>
+        </w:rPr>
+        <w:t xml:space="preserve">[], </w:t>
+      </w:r>
+      <w:proofErr w:type="spellStart"/>
+      <w:r>
+        <w:rPr>
+          <w:sz w:val="24"/>
+          <w:szCs w:val="24"/>
+        </w:rPr>
+        <w:t>int</w:t>
+      </w:r>
+      <w:proofErr w:type="spellEnd"/>
+      <w:r>
+        <w:rPr>
+          <w:sz w:val="24"/>
+          <w:szCs w:val="24"/>
+        </w:rPr>
+        <w:t xml:space="preserve"> </w:t>
+      </w:r>
+      <w:proofErr w:type="spellStart"/>
+      <w:r>
+        <w:rPr>
+          <w:sz w:val="24"/>
+          <w:szCs w:val="24"/>
+        </w:rPr>
+        <w:t>tam</w:t>
+      </w:r>
+      <w:proofErr w:type="spellEnd"/>
+      <w:r>
+        <w:rPr>
+          <w:sz w:val="24"/>
+          <w:szCs w:val="24"/>
+        </w:rPr>
+        <w:t>);</w:t>
+      </w:r>
+      <w:r>
+        <w:rPr>
+          <w:sz w:val="24"/>
+          <w:szCs w:val="24"/>
+        </w:rPr>
+        <w:t xml:space="preserve">// Recibe un vector de dados y lo carga con valores </w:t>
+      </w:r>
+      <w:proofErr w:type="spellStart"/>
+      <w:r>
+        <w:rPr>
+          <w:sz w:val="24"/>
+          <w:szCs w:val="24"/>
+        </w:rPr>
+        <w:t>random</w:t>
+      </w:r>
+      <w:proofErr w:type="spellEnd"/>
+      <w:r>
+        <w:rPr>
+          <w:sz w:val="24"/>
+          <w:szCs w:val="24"/>
+        </w:rPr>
+        <w:t xml:space="preserve"> en las posiciones del tamaño menos 1</w:t>
+      </w:r>
+    </w:p>
+    <w:p>
+      <w:pPr>
+        <w:rPr>
+          <w:sz w:val="24"/>
+          <w:szCs w:val="24"/>
+        </w:rPr>
+      </w:pPr>
+      <w:proofErr w:type="spellStart"/>
+      <w:r>
+        <w:rPr>
+          <w:sz w:val="24"/>
+          <w:szCs w:val="24"/>
+        </w:rPr>
+        <w:t>void</w:t>
+      </w:r>
+      <w:proofErr w:type="spellEnd"/>
+      <w:r>
+        <w:rPr>
+          <w:sz w:val="24"/>
+          <w:szCs w:val="24"/>
+        </w:rPr>
+        <w:t xml:space="preserve"> </w:t>
+      </w:r>
+      <w:proofErr w:type="spellStart"/>
+      <w:proofErr w:type="gramStart"/>
+      <w:r>
+        <w:rPr>
+          <w:sz w:val="24"/>
+          <w:szCs w:val="24"/>
+        </w:rPr>
+        <w:t>mostrarArray</w:t>
+      </w:r>
+      <w:proofErr w:type="spellEnd"/>
+      <w:r>
+        <w:rPr>
+          <w:sz w:val="24"/>
+          <w:szCs w:val="24"/>
+        </w:rPr>
+        <w:t>(</w:t>
+      </w:r>
+      <w:proofErr w:type="spellStart"/>
+      <w:proofErr w:type="gramEnd"/>
+      <w:r>
+        <w:rPr>
+          <w:sz w:val="24"/>
+          <w:szCs w:val="24"/>
+        </w:rPr>
+        <w:t>int</w:t>
+      </w:r>
+      <w:proofErr w:type="spellEnd"/>
+      <w:r>
+        <w:rPr>
+          <w:sz w:val="24"/>
+          <w:szCs w:val="24"/>
+        </w:rPr>
+        <w:t xml:space="preserve"> </w:t>
+      </w:r>
+      <w:proofErr w:type="spellStart"/>
+      <w:r>
+        <w:rPr>
+          <w:sz w:val="24"/>
+          <w:szCs w:val="24"/>
+        </w:rPr>
+        <w:t>vDados</w:t>
+      </w:r>
+      <w:proofErr w:type="spellEnd"/>
+      <w:r>
+        <w:rPr>
+          <w:sz w:val="24"/>
+          <w:szCs w:val="24"/>
+        </w:rPr>
+        <w:t xml:space="preserve">, </w:t>
+      </w:r>
+      <w:proofErr w:type="spellStart"/>
+      <w:r>
+        <w:rPr>
+          <w:sz w:val="24"/>
+          <w:szCs w:val="24"/>
+        </w:rPr>
+        <w:t>int</w:t>
+      </w:r>
+      <w:proofErr w:type="spellEnd"/>
+      <w:r>
+        <w:rPr>
+          <w:sz w:val="24"/>
+          <w:szCs w:val="24"/>
+        </w:rPr>
+        <w:t xml:space="preserve"> </w:t>
+      </w:r>
+      <w:proofErr w:type="spellStart"/>
+      <w:r>
+        <w:rPr>
+          <w:sz w:val="24"/>
+          <w:szCs w:val="24"/>
+        </w:rPr>
+        <w:t>posX</w:t>
+      </w:r>
+      <w:proofErr w:type="spellEnd"/>
+      <w:r>
+        <w:rPr>
+          <w:sz w:val="24"/>
+          <w:szCs w:val="24"/>
+        </w:rPr>
+        <w:t xml:space="preserve">, </w:t>
+      </w:r>
+      <w:proofErr w:type="spellStart"/>
+      <w:r>
+        <w:rPr>
+          <w:sz w:val="24"/>
+          <w:szCs w:val="24"/>
+        </w:rPr>
+        <w:t>int</w:t>
+      </w:r>
+      <w:proofErr w:type="spellEnd"/>
+      <w:r>
+        <w:rPr>
+          <w:sz w:val="24"/>
+          <w:szCs w:val="24"/>
+        </w:rPr>
+        <w:t xml:space="preserve"> </w:t>
+      </w:r>
+      <w:proofErr w:type="spellStart"/>
+      <w:r>
+        <w:rPr>
+          <w:sz w:val="24"/>
+          <w:szCs w:val="24"/>
+        </w:rPr>
+        <w:t>posY</w:t>
+      </w:r>
+      <w:proofErr w:type="spellEnd"/>
+      <w:r>
+        <w:rPr>
+          <w:sz w:val="24"/>
+          <w:szCs w:val="24"/>
+        </w:rPr>
+        <w:t>)</w:t>
+      </w:r>
+      <w:r>
+        <w:rPr>
+          <w:sz w:val="24"/>
+          <w:szCs w:val="24"/>
+        </w:rPr>
+        <w:t>; //muestra el ve</w:t>
+      </w:r>
+      <w:r>
+        <w:rPr>
+          <w:sz w:val="24"/>
+          <w:szCs w:val="24"/>
+        </w:rPr>
+        <w:t>ctor de dados en una posición especifica enviada por parámetros</w:t>
+      </w:r>
+    </w:p>
+    <w:p>
+      <w:pPr>
+        <w:rPr>
+          <w:sz w:val="24"/>
+          <w:szCs w:val="24"/>
+        </w:rPr>
+      </w:pPr>
+      <w:proofErr w:type="spellStart"/>
+      <w:r>
+        <w:rPr>
+          <w:sz w:val="24"/>
+          <w:szCs w:val="24"/>
+        </w:rPr>
+        <w:t>void</w:t>
+      </w:r>
+      <w:proofErr w:type="spellEnd"/>
+      <w:r>
+        <w:rPr>
+          <w:sz w:val="24"/>
+          <w:szCs w:val="24"/>
+        </w:rPr>
+        <w:t xml:space="preserve"> </w:t>
+      </w:r>
+      <w:proofErr w:type="gramStart"/>
+      <w:r>
+        <w:rPr>
+          <w:sz w:val="24"/>
+          <w:szCs w:val="24"/>
+        </w:rPr>
+        <w:t>comienzo(</w:t>
+      </w:r>
+      <w:proofErr w:type="spellStart"/>
+      <w:proofErr w:type="gramEnd"/>
+      <w:r>
+        <w:rPr>
+          <w:sz w:val="24"/>
+          <w:szCs w:val="24"/>
+        </w:rPr>
+        <w:t>char</w:t>
+      </w:r>
+      <w:proofErr w:type="spellEnd"/>
+      <w:r>
+        <w:rPr>
+          <w:sz w:val="24"/>
+          <w:szCs w:val="24"/>
+        </w:rPr>
+        <w:t xml:space="preserve"> nombre[], </w:t>
+      </w:r>
+      <w:proofErr w:type="spellStart"/>
+      <w:r>
+        <w:rPr>
+          <w:sz w:val="24"/>
+          <w:szCs w:val="24"/>
+        </w:rPr>
+        <w:t>int</w:t>
+      </w:r>
+      <w:proofErr w:type="spellEnd"/>
+      <w:r>
+        <w:rPr>
+          <w:sz w:val="24"/>
+          <w:szCs w:val="24"/>
+        </w:rPr>
+        <w:t xml:space="preserve"> </w:t>
+      </w:r>
+      <w:proofErr w:type="spellStart"/>
+      <w:r>
+        <w:rPr>
+          <w:sz w:val="24"/>
+          <w:szCs w:val="24"/>
+        </w:rPr>
+        <w:t>vDados</w:t>
+      </w:r>
+      <w:proofErr w:type="spellEnd"/>
+      <w:r>
+        <w:rPr>
+          <w:sz w:val="24"/>
+          <w:szCs w:val="24"/>
+        </w:rPr>
+        <w:t xml:space="preserve">[], </w:t>
+      </w:r>
+      <w:proofErr w:type="spellStart"/>
+      <w:r>
+        <w:rPr>
+          <w:sz w:val="24"/>
+          <w:szCs w:val="24"/>
+        </w:rPr>
+        <w:t>int</w:t>
+      </w:r>
+      <w:proofErr w:type="spellEnd"/>
+      <w:r>
+        <w:rPr>
+          <w:sz w:val="24"/>
+          <w:szCs w:val="24"/>
+        </w:rPr>
+        <w:t xml:space="preserve"> </w:t>
+      </w:r>
+      <w:proofErr w:type="spellStart"/>
+      <w:r>
+        <w:rPr>
+          <w:sz w:val="24"/>
+          <w:szCs w:val="24"/>
+        </w:rPr>
+        <w:t>tam</w:t>
+      </w:r>
+      <w:proofErr w:type="spellEnd"/>
+      <w:r>
+        <w:rPr>
+          <w:sz w:val="24"/>
+          <w:szCs w:val="24"/>
+        </w:rPr>
+        <w:t xml:space="preserve">, </w:t>
+      </w:r>
+      <w:proofErr w:type="spellStart"/>
+      <w:r>
+        <w:rPr>
+          <w:sz w:val="24"/>
+          <w:szCs w:val="24"/>
+        </w:rPr>
+        <w:t>int</w:t>
+      </w:r>
+      <w:proofErr w:type="spellEnd"/>
+      <w:r>
+        <w:rPr>
+          <w:sz w:val="24"/>
+          <w:szCs w:val="24"/>
+        </w:rPr>
+        <w:t xml:space="preserve"> </w:t>
+      </w:r>
+      <w:proofErr w:type="spellStart"/>
+      <w:r>
+        <w:rPr>
+          <w:sz w:val="24"/>
+          <w:szCs w:val="24"/>
+        </w:rPr>
+        <w:t>cantRondas</w:t>
+      </w:r>
+      <w:proofErr w:type="spellEnd"/>
+      <w:r>
+        <w:rPr>
+          <w:sz w:val="24"/>
+          <w:szCs w:val="24"/>
+        </w:rPr>
+        <w:t>);</w:t>
+      </w:r>
+      <w:r>
+        <w:rPr>
+          <w:sz w:val="24"/>
+          <w:szCs w:val="24"/>
+        </w:rPr>
+        <w:t>// esta función da comienzo al juego y llama a las funciones que necesita para mostrar o decidir si hubo un juego</w:t>
+      </w:r>
+    </w:p>
+    <w:p>
+      <w:pPr>
+        <w:rPr>
+          <w:sz w:val="24"/>
+          <w:szCs w:val="24"/>
+        </w:rPr>
+      </w:pPr>
+      <w:proofErr w:type="spellStart"/>
+      <w:r>
+        <w:rPr>
+          <w:sz w:val="24"/>
+          <w:szCs w:val="24"/>
+        </w:rPr>
+        <w:t>nt</w:t>
+      </w:r>
+      <w:proofErr w:type="spellEnd"/>
+      <w:r>
+        <w:rPr>
+          <w:sz w:val="24"/>
+          <w:szCs w:val="24"/>
+        </w:rPr>
+        <w:t xml:space="preserve"> </w:t>
+      </w:r>
+      <w:proofErr w:type="spellStart"/>
+      <w:proofErr w:type="gramStart"/>
+      <w:r>
+        <w:rPr>
+          <w:sz w:val="24"/>
+          <w:szCs w:val="24"/>
+        </w:rPr>
+        <w:t>jugadaAlNumero</w:t>
+      </w:r>
+      <w:proofErr w:type="spellEnd"/>
+      <w:r>
+        <w:rPr>
+          <w:sz w:val="24"/>
+          <w:szCs w:val="24"/>
+        </w:rPr>
+        <w:t>(</w:t>
+      </w:r>
+      <w:proofErr w:type="spellStart"/>
+      <w:proofErr w:type="gramEnd"/>
+      <w:r>
+        <w:rPr>
+          <w:sz w:val="24"/>
+          <w:szCs w:val="24"/>
+        </w:rPr>
+        <w:t>int</w:t>
+      </w:r>
+      <w:proofErr w:type="spellEnd"/>
+      <w:r>
+        <w:rPr>
+          <w:sz w:val="24"/>
+          <w:szCs w:val="24"/>
+        </w:rPr>
+        <w:t xml:space="preserve"> </w:t>
+      </w:r>
+      <w:proofErr w:type="spellStart"/>
+      <w:r>
+        <w:rPr>
+          <w:sz w:val="24"/>
+          <w:szCs w:val="24"/>
+        </w:rPr>
+        <w:t>vDados</w:t>
+      </w:r>
+      <w:proofErr w:type="spellEnd"/>
+      <w:r>
+        <w:rPr>
+          <w:sz w:val="24"/>
+          <w:szCs w:val="24"/>
+        </w:rPr>
+        <w:t>[]);</w:t>
+      </w:r>
+      <w:r>
+        <w:rPr>
+          <w:sz w:val="24"/>
+          <w:szCs w:val="24"/>
+        </w:rPr>
+        <w:t>// toma un vector y devuelve la elección de jugar al numero</w:t>
+      </w:r>
+    </w:p>
+    <w:p>
+      <w:pPr>
+        <w:rPr>
+          <w:sz w:val="24"/>
+          <w:szCs w:val="24"/>
+        </w:rPr>
+      </w:pPr>
+      <w:proofErr w:type="spellStart"/>
+      <w:r>
+        <w:rPr>
+          <w:sz w:val="24"/>
+          <w:szCs w:val="24"/>
+        </w:rPr>
+        <w:t>void</w:t>
+      </w:r>
+      <w:proofErr w:type="spellEnd"/>
+      <w:r>
+        <w:rPr>
+          <w:sz w:val="24"/>
+          <w:szCs w:val="24"/>
+        </w:rPr>
+        <w:t xml:space="preserve"> </w:t>
+      </w:r>
+      <w:proofErr w:type="spellStart"/>
+      <w:proofErr w:type="gramStart"/>
+      <w:r>
+        <w:rPr>
+          <w:sz w:val="24"/>
+          <w:szCs w:val="24"/>
+        </w:rPr>
+        <w:t>ordenarDeMenorAMayor</w:t>
+      </w:r>
+      <w:proofErr w:type="spellEnd"/>
+      <w:r>
+        <w:rPr>
+          <w:sz w:val="24"/>
+          <w:szCs w:val="24"/>
+        </w:rPr>
+        <w:t>(</w:t>
+      </w:r>
+      <w:proofErr w:type="spellStart"/>
+      <w:proofErr w:type="gramEnd"/>
+      <w:r>
+        <w:rPr>
+          <w:sz w:val="24"/>
+          <w:szCs w:val="24"/>
+        </w:rPr>
+        <w:t>int</w:t>
+      </w:r>
+      <w:proofErr w:type="spellEnd"/>
+      <w:r>
+        <w:rPr>
+          <w:sz w:val="24"/>
+          <w:szCs w:val="24"/>
+        </w:rPr>
+        <w:t xml:space="preserve"> </w:t>
+      </w:r>
+      <w:proofErr w:type="spellStart"/>
+      <w:r>
+        <w:rPr>
+          <w:sz w:val="24"/>
+          <w:szCs w:val="24"/>
+        </w:rPr>
+        <w:t>vDados</w:t>
+      </w:r>
+      <w:proofErr w:type="spellEnd"/>
+      <w:r>
+        <w:rPr>
+          <w:sz w:val="24"/>
+          <w:szCs w:val="24"/>
+        </w:rPr>
+        <w:t xml:space="preserve">[], </w:t>
+      </w:r>
+      <w:proofErr w:type="spellStart"/>
+      <w:r>
+        <w:rPr>
+          <w:sz w:val="24"/>
+          <w:szCs w:val="24"/>
+        </w:rPr>
+        <w:t>int</w:t>
+      </w:r>
+      <w:proofErr w:type="spellEnd"/>
+      <w:r>
+        <w:rPr>
+          <w:sz w:val="24"/>
+          <w:szCs w:val="24"/>
+        </w:rPr>
+        <w:t xml:space="preserve"> </w:t>
+      </w:r>
+      <w:proofErr w:type="spellStart"/>
+      <w:r>
+        <w:rPr>
+          <w:sz w:val="24"/>
+          <w:szCs w:val="24"/>
+        </w:rPr>
+        <w:t>tam</w:t>
+      </w:r>
+      <w:proofErr w:type="spellEnd"/>
+      <w:r>
+        <w:rPr>
+          <w:sz w:val="24"/>
+          <w:szCs w:val="24"/>
+        </w:rPr>
+        <w:t>);</w:t>
+      </w:r>
+      <w:r>
+        <w:rPr>
+          <w:sz w:val="24"/>
+          <w:szCs w:val="24"/>
+        </w:rPr>
+        <w:t>// ordena un vector de menor a mayor</w:t>
+      </w:r>
+    </w:p>
+    <w:p>
+      <w:pPr>
+        <w:rPr>
+          <w:sz w:val="24"/>
+          <w:szCs w:val="24"/>
+        </w:rPr>
+      </w:pPr>
+      <w:proofErr w:type="spellStart"/>
+      <w:r>
+        <w:rPr>
+          <w:sz w:val="24"/>
+          <w:szCs w:val="24"/>
+        </w:rPr>
+        <w:t>int</w:t>
+      </w:r>
+      <w:proofErr w:type="spellEnd"/>
+      <w:r>
+        <w:rPr>
+          <w:sz w:val="24"/>
+          <w:szCs w:val="24"/>
+        </w:rPr>
+        <w:t xml:space="preserve"> </w:t>
+      </w:r>
+      <w:proofErr w:type="gramStart"/>
+      <w:r>
+        <w:rPr>
+          <w:sz w:val="24"/>
+          <w:szCs w:val="24"/>
+        </w:rPr>
+        <w:t>escalera(</w:t>
+      </w:r>
+      <w:proofErr w:type="spellStart"/>
+      <w:proofErr w:type="gramEnd"/>
+      <w:r>
+        <w:rPr>
+          <w:sz w:val="24"/>
+          <w:szCs w:val="24"/>
+        </w:rPr>
+        <w:t>int</w:t>
+      </w:r>
+      <w:proofErr w:type="spellEnd"/>
+      <w:r>
+        <w:rPr>
+          <w:sz w:val="24"/>
+          <w:szCs w:val="24"/>
+        </w:rPr>
+        <w:t xml:space="preserve"> </w:t>
+      </w:r>
+      <w:proofErr w:type="spellStart"/>
+      <w:r>
+        <w:rPr>
+          <w:sz w:val="24"/>
+          <w:szCs w:val="24"/>
+        </w:rPr>
+        <w:t>vDados</w:t>
+      </w:r>
+      <w:proofErr w:type="spellEnd"/>
+      <w:r>
+        <w:rPr>
+          <w:sz w:val="24"/>
+          <w:szCs w:val="24"/>
+        </w:rPr>
+        <w:t xml:space="preserve">[], </w:t>
+      </w:r>
+      <w:proofErr w:type="spellStart"/>
+      <w:r>
+        <w:rPr>
+          <w:sz w:val="24"/>
+          <w:szCs w:val="24"/>
+        </w:rPr>
+        <w:t>int</w:t>
+      </w:r>
+      <w:proofErr w:type="spellEnd"/>
+      <w:r>
+        <w:rPr>
+          <w:sz w:val="24"/>
+          <w:szCs w:val="24"/>
+        </w:rPr>
+        <w:t xml:space="preserve"> </w:t>
+      </w:r>
+      <w:proofErr w:type="spellStart"/>
+      <w:r>
+        <w:rPr>
+          <w:sz w:val="24"/>
+          <w:szCs w:val="24"/>
+        </w:rPr>
+        <w:t>tam</w:t>
+      </w:r>
+      <w:proofErr w:type="spellEnd"/>
+      <w:r>
+        <w:rPr>
+          <w:sz w:val="24"/>
+          <w:szCs w:val="24"/>
+        </w:rPr>
+        <w:t>);</w:t>
+      </w:r>
+      <w:r>
+        <w:rPr>
+          <w:sz w:val="24"/>
+          <w:szCs w:val="24"/>
+        </w:rPr>
+        <w:t xml:space="preserve">// </w:t>
+      </w:r>
+      <w:proofErr w:type="spellStart"/>
+      <w:r>
+        <w:rPr>
+          <w:sz w:val="24"/>
+          <w:szCs w:val="24"/>
+        </w:rPr>
+        <w:t>evalua</w:t>
+      </w:r>
+      <w:proofErr w:type="spellEnd"/>
+      <w:r>
+        <w:rPr>
+          <w:sz w:val="24"/>
+          <w:szCs w:val="24"/>
+        </w:rPr>
+        <w:t xml:space="preserve"> si hubo escalera y retorna el puntaje si se cumple la condición</w:t>
+      </w:r>
+    </w:p>
+    <w:p>
+      <w:pPr>
+        <w:rPr>
+          <w:sz w:val="24"/>
+          <w:szCs w:val="24"/>
+        </w:rPr>
+      </w:pPr>
+      <w:proofErr w:type="spellStart"/>
+      <w:r>
+        <w:rPr>
+          <w:sz w:val="24"/>
+          <w:szCs w:val="24"/>
+        </w:rPr>
+        <w:t>int</w:t>
+      </w:r>
+      <w:proofErr w:type="spellEnd"/>
+      <w:r>
+        <w:rPr>
+          <w:sz w:val="24"/>
+          <w:szCs w:val="24"/>
+        </w:rPr>
+        <w:t xml:space="preserve"> </w:t>
+      </w:r>
+      <w:proofErr w:type="spellStart"/>
+      <w:proofErr w:type="gramStart"/>
+      <w:r>
+        <w:rPr>
+          <w:sz w:val="24"/>
+          <w:szCs w:val="24"/>
+        </w:rPr>
+        <w:t>armadoDeJuegos</w:t>
+      </w:r>
+      <w:proofErr w:type="spellEnd"/>
+      <w:r>
+        <w:rPr>
+          <w:sz w:val="24"/>
+          <w:szCs w:val="24"/>
+        </w:rPr>
+        <w:t>(</w:t>
+      </w:r>
+      <w:proofErr w:type="spellStart"/>
+      <w:proofErr w:type="gramEnd"/>
+      <w:r>
+        <w:rPr>
+          <w:sz w:val="24"/>
+          <w:szCs w:val="24"/>
+        </w:rPr>
+        <w:t>int</w:t>
+      </w:r>
+      <w:proofErr w:type="spellEnd"/>
+      <w:r>
+        <w:rPr>
+          <w:sz w:val="24"/>
+          <w:szCs w:val="24"/>
+        </w:rPr>
+        <w:t xml:space="preserve"> </w:t>
+      </w:r>
+      <w:proofErr w:type="spellStart"/>
+      <w:r>
+        <w:rPr>
+          <w:sz w:val="24"/>
+          <w:szCs w:val="24"/>
+        </w:rPr>
+        <w:t>vDados</w:t>
+      </w:r>
+      <w:proofErr w:type="spellEnd"/>
+      <w:r>
+        <w:rPr>
+          <w:sz w:val="24"/>
+          <w:szCs w:val="24"/>
+        </w:rPr>
+        <w:t xml:space="preserve">[], </w:t>
+      </w:r>
+      <w:proofErr w:type="spellStart"/>
+      <w:r>
+        <w:rPr>
+          <w:sz w:val="24"/>
+          <w:szCs w:val="24"/>
+        </w:rPr>
+        <w:t>int</w:t>
+      </w:r>
+      <w:proofErr w:type="spellEnd"/>
+      <w:r>
+        <w:rPr>
+          <w:sz w:val="24"/>
+          <w:szCs w:val="24"/>
+        </w:rPr>
+        <w:t xml:space="preserve"> </w:t>
+      </w:r>
+      <w:proofErr w:type="spellStart"/>
+      <w:r>
+        <w:rPr>
+          <w:sz w:val="24"/>
+          <w:szCs w:val="24"/>
+        </w:rPr>
+        <w:t>tam</w:t>
+      </w:r>
+      <w:proofErr w:type="spellEnd"/>
+      <w:r>
+        <w:rPr>
+          <w:sz w:val="24"/>
+          <w:szCs w:val="24"/>
+        </w:rPr>
+        <w:t>);</w:t>
+      </w:r>
+      <w:r>
+        <w:rPr>
+          <w:sz w:val="24"/>
+          <w:szCs w:val="24"/>
+        </w:rPr>
+        <w:t xml:space="preserve">// Recibe un vector y </w:t>
+      </w:r>
+      <w:proofErr w:type="spellStart"/>
+      <w:r>
+        <w:rPr>
+          <w:sz w:val="24"/>
+          <w:szCs w:val="24"/>
+        </w:rPr>
+        <w:t>evalua</w:t>
+      </w:r>
+      <w:proofErr w:type="spellEnd"/>
+      <w:r>
+        <w:rPr>
+          <w:sz w:val="24"/>
+          <w:szCs w:val="24"/>
+        </w:rPr>
+        <w:t xml:space="preserve"> si se armaron los juegos, generala, </w:t>
+      </w:r>
+      <w:proofErr w:type="spellStart"/>
+      <w:r>
+        <w:rPr>
+          <w:sz w:val="24"/>
+          <w:szCs w:val="24"/>
+        </w:rPr>
+        <w:t>poker</w:t>
+      </w:r>
+      <w:proofErr w:type="spellEnd"/>
+      <w:r>
+        <w:rPr>
+          <w:sz w:val="24"/>
+          <w:szCs w:val="24"/>
+        </w:rPr>
+        <w:t xml:space="preserve"> o full y retorna el puntaje de acuerdo al juego.</w:t>
+      </w:r>
+    </w:p>
+    <w:p>
+      <w:pPr>
+        <w:rPr>
+          <w:sz w:val="24"/>
+          <w:szCs w:val="24"/>
+        </w:rPr>
+      </w:pPr>
+      <w:proofErr w:type="spellStart"/>
+      <w:r>
+        <w:rPr>
+          <w:sz w:val="24"/>
+          <w:szCs w:val="24"/>
+        </w:rPr>
+        <w:t>void</w:t>
+      </w:r>
+      <w:proofErr w:type="spellEnd"/>
+      <w:r>
+        <w:rPr>
+          <w:sz w:val="24"/>
+          <w:szCs w:val="24"/>
+        </w:rPr>
+        <w:t xml:space="preserve"> </w:t>
+      </w:r>
+      <w:proofErr w:type="spellStart"/>
+      <w:proofErr w:type="gramStart"/>
+      <w:r>
+        <w:rPr>
+          <w:sz w:val="24"/>
+          <w:szCs w:val="24"/>
+        </w:rPr>
+        <w:t>ponerEnCero</w:t>
+      </w:r>
+      <w:proofErr w:type="spellEnd"/>
+      <w:r>
+        <w:rPr>
+          <w:sz w:val="24"/>
+          <w:szCs w:val="24"/>
+        </w:rPr>
+        <w:t>(</w:t>
+      </w:r>
+      <w:proofErr w:type="spellStart"/>
+      <w:proofErr w:type="gramEnd"/>
+      <w:r>
+        <w:rPr>
+          <w:sz w:val="24"/>
+          <w:szCs w:val="24"/>
+        </w:rPr>
+        <w:t>int</w:t>
+      </w:r>
+      <w:proofErr w:type="spellEnd"/>
+      <w:r>
+        <w:rPr>
+          <w:sz w:val="24"/>
+          <w:szCs w:val="24"/>
+        </w:rPr>
+        <w:t xml:space="preserve"> Array[], </w:t>
+      </w:r>
+      <w:proofErr w:type="spellStart"/>
+      <w:r>
+        <w:rPr>
+          <w:sz w:val="24"/>
+          <w:szCs w:val="24"/>
+        </w:rPr>
+        <w:t>int</w:t>
+      </w:r>
+      <w:proofErr w:type="spellEnd"/>
+      <w:r>
+        <w:rPr>
+          <w:sz w:val="24"/>
+          <w:szCs w:val="24"/>
+        </w:rPr>
+        <w:t xml:space="preserve"> </w:t>
+      </w:r>
+      <w:proofErr w:type="spellStart"/>
+      <w:r>
+        <w:rPr>
+          <w:sz w:val="24"/>
+          <w:szCs w:val="24"/>
+        </w:rPr>
+        <w:t>tam</w:t>
+      </w:r>
+      <w:proofErr w:type="spellEnd"/>
+      <w:r>
+        <w:rPr>
+          <w:sz w:val="24"/>
+          <w:szCs w:val="24"/>
+        </w:rPr>
+        <w:t>);</w:t>
+      </w:r>
+      <w:r>
+        <w:rPr>
+          <w:sz w:val="24"/>
+          <w:szCs w:val="24"/>
+        </w:rPr>
+        <w:t>//Pone en cero u</w:t>
+      </w:r>
+      <w:r>
+        <w:rPr>
+          <w:sz w:val="24"/>
+          <w:szCs w:val="24"/>
+        </w:rPr>
+        <w:t>n vector, ósea lo inicializa.</w:t>
+      </w:r>
+    </w:p>
+    <w:p>
+      <w:pPr>
+        <w:rPr>
+          <w:sz w:val="24"/>
+          <w:szCs w:val="24"/>
+        </w:rPr>
+      </w:pPr>
+      <w:r>
+        <w:rPr>
+          <w:sz w:val="24"/>
+          <w:szCs w:val="24"/>
+        </w:rPr>
+        <w:br w:type="page"/>
+      </w:r>
+    </w:p>
+    <w:p>
+      <w:pPr>
+        <w:pStyle w:val="Ttulo1"/>
+      </w:pPr>
+      <w:r>
+        <w:lastRenderedPageBreak/>
+        <w:t>Por completar</w:t>
+      </w:r>
+    </w:p>
+    <w:p/>
+    <w:p>
+      <w:pPr>
+        <w:pStyle w:val="Ttulo2"/>
+      </w:pPr>
+      <w:r>
+        <w:t>Tareas por realizar</w:t>
+      </w:r>
+    </w:p>
+    <w:p/>
+    <w:p>
+      <w:pPr>
+        <w:pStyle w:val="Prrafodelista"/>
+        <w:numPr>
+          <w:ilvl w:val="0"/>
+          <w:numId w:val="6"/>
+        </w:numPr>
+      </w:pPr>
+      <w:r>
+        <w:t>Interfaz grafica</w:t>
+      </w:r>
+    </w:p>
+    <w:p>
+      <w:pPr>
+        <w:pStyle w:val="Prrafodelista"/>
+        <w:numPr>
+          <w:ilvl w:val="0"/>
+          <w:numId w:val="6"/>
+        </w:numPr>
+      </w:pPr>
+      <w:r>
+        <w:t>Armado de dados</w:t>
+      </w:r>
+    </w:p>
+    <w:p>
+      <w:pPr>
+        <w:pStyle w:val="Prrafodelista"/>
+        <w:numPr>
+          <w:ilvl w:val="0"/>
+          <w:numId w:val="6"/>
+        </w:numPr>
+      </w:pPr>
+      <w:r>
+        <w:t>Puntaje</w:t>
+      </w:r>
+    </w:p>
+    <w:p>
+      <w:pPr>
+        <w:pStyle w:val="Prrafodelista"/>
+        <w:numPr>
+          <w:ilvl w:val="0"/>
+          <w:numId w:val="6"/>
+        </w:numPr>
+      </w:pPr>
+      <w:r>
+        <w:t>Juego de a dos</w:t>
+      </w:r>
+    </w:p>
+    <w:p/>
+    <w:p>
+      <w:r>
+        <w:t>Por cada una de ellas habría que analizar de que manera las vamos a estar realizando</w:t>
+      </w:r>
+    </w:p>
+    <w:p/>
     <w:sectPr>
       <w:pgSz w:w="11906" w:h="16838"/>
       <w:pgMar w:top="1417" w:right="1701" w:bottom="1417" w:left="1701" w:header="708" w:footer="708" w:gutter="0"/>
@@ -594,6 +2130,119 @@
 <file path=word/numbering.xml><?xml version="1.0" encoding="utf-8"?>
 <w:numbering xmlns:wpc="http://schemas.microsoft.com/office/word/2010/wordprocessingCanvas" xmlns:cx="http://schemas.microsoft.com/office/drawing/2014/chartex" xmlns:cx1="http://schemas.microsoft.com/office/drawing/2015/9/8/chartex" xmlns:cx2="http://schemas.microsoft.com/office/drawing/2015/10/21/chartex" xmlns:cx3="http://schemas.microsoft.com/office/drawing/2016/5/9/chartex" xmlns:cx4="http://schemas.microsoft.com/office/drawing/2016/5/10/chartex" xmlns:cx5="http://schemas.microsoft.com/office/drawing/2016/5/11/chartex" xmlns:cx6="http://schemas.microsoft.com/office/drawing/2016/5/12/chartex" xmlns:cx7="http://schemas.microsoft.com/office/drawing/2016/5/13/chartex" xmlns:cx8="http://schemas.microsoft.com/office/drawing/2016/5/14/chartex" xmlns:mc="http://schemas.openxmlformats.org/markup-compatibility/2006" xmlns:aink="http://schemas.microsoft.com/office/drawing/2016/ink" xmlns:am3d="http://schemas.microsoft.com/office/drawing/2017/model3d" xmlns:o="urn:schemas-microsoft-com:office:office" xmlns:oel="http://schemas.microsoft.com/office/2019/extlst" xmlns:r="http://schemas.openxmlformats.org/officeDocument/2006/relationships" xmlns:m="http://schemas.openxmlformats.org/officeDocument/2006/math" xmlns:v="urn:schemas-microsoft-com:vml" xmlns:wp14="http://schemas.microsoft.com/office/word/2010/wordprocessingDrawing" xmlns:wp="http://schemas.openxmlformats.org/drawingml/2006/wordprocessingDrawing" xmlns:w10="urn:schemas-microsoft-com:office:word" xmlns:w="http://schemas.openxmlformats.org/wordprocessingml/2006/main" xmlns:w14="http://schemas.microsoft.com/office/word/2010/wordml" xmlns:w15="http://schemas.microsoft.com/office/word/2012/wordml" xmlns:w16cex="http://schemas.microsoft.com/office/word/2018/wordml/cex" xmlns:w16cid="http://schemas.microsoft.com/office/word/2016/wordml/cid" xmlns:w16="http://schemas.microsoft.com/office/word/2018/wordml" xmlns:w16sdtdh="http://schemas.microsoft.com/office/word/2020/wordml/sdtdatahash" xmlns:w16se="http://schemas.microsoft.com/office/word/2015/wordml/symex" xmlns:wpg="http://schemas.microsoft.com/office/word/2010/wordprocessingGroup" xmlns:wpi="http://schemas.microsoft.com/office/word/2010/wordprocessingInk" xmlns:wne="http://schemas.microsoft.com/office/word/2006/wordml" xmlns:wps="http://schemas.microsoft.com/office/word/2010/wordprocessingShape" mc:Ignorable="w14 w15 w16se w16cid w16 w16cex w16sdtdh wp14">
   <w:abstractNum w:abstractNumId="0" w15:restartNumberingAfterBreak="0">
+    <w:nsid w:val="03BA2CF6"/>
+    <w:multiLevelType w:val="hybridMultilevel"/>
+    <w:tmpl w:val="25CC79A8"/>
+    <w:lvl w:ilvl="0" w:tplc="2C0A0001">
+      <w:start w:val="1"/>
+      <w:numFmt w:val="bullet"/>
+      <w:lvlText w:val=""/>
+      <w:lvlJc w:val="left"/>
+      <w:pPr>
+        <w:ind w:left="720" w:hanging="360"/>
+      </w:pPr>
+      <w:rPr>
+        <w:rFonts w:ascii="Symbol" w:hAnsi="Symbol" w:hint="default"/>
+      </w:rPr>
+    </w:lvl>
+    <w:lvl w:ilvl="1" w:tplc="2C0A0003" w:tentative="1">
+      <w:start w:val="1"/>
+      <w:numFmt w:val="bullet"/>
+      <w:lvlText w:val="o"/>
+      <w:lvlJc w:val="left"/>
+      <w:pPr>
+        <w:ind w:left="1440" w:hanging="360"/>
+      </w:pPr>
+      <w:rPr>
+        <w:rFonts w:ascii="Courier New" w:hAnsi="Courier New" w:cs="Courier New" w:hint="default"/>
+      </w:rPr>
+    </w:lvl>
+    <w:lvl w:ilvl="2" w:tplc="2C0A0005" w:tentative="1">
+      <w:start w:val="1"/>
+      <w:numFmt w:val="bullet"/>
+      <w:lvlText w:val=""/>
+      <w:lvlJc w:val="left"/>
+      <w:pPr>
+        <w:ind w:left="2160" w:hanging="360"/>
+      </w:pPr>
+      <w:rPr>
+        <w:rFonts w:ascii="Wingdings" w:hAnsi="Wingdings" w:hint="default"/>
+      </w:rPr>
+    </w:lvl>
+    <w:lvl w:ilvl="3" w:tplc="2C0A0001" w:tentative="1">
+      <w:start w:val="1"/>
+      <w:numFmt w:val="bullet"/>
+      <w:lvlText w:val=""/>
+      <w:lvlJc w:val="left"/>
+      <w:pPr>
+        <w:ind w:left="2880" w:hanging="360"/>
+      </w:pPr>
+      <w:rPr>
+        <w:rFonts w:ascii="Symbol" w:hAnsi="Symbol" w:hint="default"/>
+      </w:rPr>
+    </w:lvl>
+    <w:lvl w:ilvl="4" w:tplc="2C0A0003" w:tentative="1">
+      <w:start w:val="1"/>
+      <w:numFmt w:val="bullet"/>
+      <w:lvlText w:val="o"/>
+      <w:lvlJc w:val="left"/>
+      <w:pPr>
+        <w:ind w:left="3600" w:hanging="360"/>
+      </w:pPr>
+      <w:rPr>
+        <w:rFonts w:ascii="Courier New" w:hAnsi="Courier New" w:cs="Courier New" w:hint="default"/>
+      </w:rPr>
+    </w:lvl>
+    <w:lvl w:ilvl="5" w:tplc="2C0A0005" w:tentative="1">
+      <w:start w:val="1"/>
+      <w:numFmt w:val="bullet"/>
+      <w:lvlText w:val=""/>
+      <w:lvlJc w:val="left"/>
+      <w:pPr>
+        <w:ind w:left="4320" w:hanging="360"/>
+      </w:pPr>
+      <w:rPr>
+        <w:rFonts w:ascii="Wingdings" w:hAnsi="Wingdings" w:hint="default"/>
+      </w:rPr>
+    </w:lvl>
+    <w:lvl w:ilvl="6" w:tplc="2C0A0001" w:tentative="1">
+      <w:start w:val="1"/>
+      <w:numFmt w:val="bullet"/>
+      <w:lvlText w:val=""/>
+      <w:lvlJc w:val="left"/>
+      <w:pPr>
+        <w:ind w:left="5040" w:hanging="360"/>
+      </w:pPr>
+      <w:rPr>
+        <w:rFonts w:ascii="Symbol" w:hAnsi="Symbol" w:hint="default"/>
+      </w:rPr>
+    </w:lvl>
+    <w:lvl w:ilvl="7" w:tplc="2C0A0003" w:tentative="1">
+      <w:start w:val="1"/>
+      <w:numFmt w:val="bullet"/>
+      <w:lvlText w:val="o"/>
+      <w:lvlJc w:val="left"/>
+      <w:pPr>
+        <w:ind w:left="5760" w:hanging="360"/>
+      </w:pPr>
+      <w:rPr>
+        <w:rFonts w:ascii="Courier New" w:hAnsi="Courier New" w:cs="Courier New" w:hint="default"/>
+      </w:rPr>
+    </w:lvl>
+    <w:lvl w:ilvl="8" w:tplc="2C0A0005" w:tentative="1">
+      <w:start w:val="1"/>
+      <w:numFmt w:val="bullet"/>
+      <w:lvlText w:val=""/>
+      <w:lvlJc w:val="left"/>
+      <w:pPr>
+        <w:ind w:left="6480" w:hanging="360"/>
+      </w:pPr>
+      <w:rPr>
+        <w:rFonts w:ascii="Wingdings" w:hAnsi="Wingdings" w:hint="default"/>
+      </w:rPr>
+    </w:lvl>
+  </w:abstractNum>
+  <w:abstractNum w:abstractNumId="1" w15:restartNumberingAfterBreak="0">
     <w:nsid w:val="08D21D97"/>
     <w:multiLevelType w:val="hybridMultilevel"/>
     <w:tmpl w:val="A732B964"/>
@@ -706,7 +2355,7 @@
       </w:rPr>
     </w:lvl>
   </w:abstractNum>
-  <w:abstractNum w:abstractNumId="1" w15:restartNumberingAfterBreak="0">
+  <w:abstractNum w:abstractNumId="2" w15:restartNumberingAfterBreak="0">
     <w:nsid w:val="41674EEB"/>
     <w:multiLevelType w:val="hybridMultilevel"/>
     <w:tmpl w:val="833AB03E"/>
@@ -819,7 +2468,7 @@
       </w:rPr>
     </w:lvl>
   </w:abstractNum>
-  <w:abstractNum w:abstractNumId="2" w15:restartNumberingAfterBreak="0">
+  <w:abstractNum w:abstractNumId="3" w15:restartNumberingAfterBreak="0">
     <w:nsid w:val="6B1267F3"/>
     <w:multiLevelType w:val="hybridMultilevel"/>
     <w:tmpl w:val="68EA4E40"/>
@@ -932,7 +2581,7 @@
       </w:rPr>
     </w:lvl>
   </w:abstractNum>
-  <w:abstractNum w:abstractNumId="3" w15:restartNumberingAfterBreak="0">
+  <w:abstractNum w:abstractNumId="4" w15:restartNumberingAfterBreak="0">
     <w:nsid w:val="712033F5"/>
     <w:multiLevelType w:val="hybridMultilevel"/>
     <w:tmpl w:val="E91A3EE6"/>
@@ -1045,7 +2694,7 @@
       </w:rPr>
     </w:lvl>
   </w:abstractNum>
-  <w:abstractNum w:abstractNumId="4" w15:restartNumberingAfterBreak="0">
+  <w:abstractNum w:abstractNumId="5" w15:restartNumberingAfterBreak="0">
     <w:nsid w:val="740770DF"/>
     <w:multiLevelType w:val="hybridMultilevel"/>
     <w:tmpl w:val="BB228D04"/>
@@ -1159,19 +2808,22 @@
     </w:lvl>
   </w:abstractNum>
   <w:num w:numId="1" w16cid:durableId="1550334147">
+    <w:abstractNumId w:val="2"/>
+  </w:num>
+  <w:num w:numId="2" w16cid:durableId="1323511409">
+    <w:abstractNumId w:val="5"/>
+  </w:num>
+  <w:num w:numId="3" w16cid:durableId="913467912">
     <w:abstractNumId w:val="1"/>
   </w:num>
-  <w:num w:numId="2" w16cid:durableId="1323511409">
+  <w:num w:numId="4" w16cid:durableId="110516062">
+    <w:abstractNumId w:val="3"/>
+  </w:num>
+  <w:num w:numId="5" w16cid:durableId="1615594398">
     <w:abstractNumId w:val="4"/>
   </w:num>
-  <w:num w:numId="3" w16cid:durableId="913467912">
+  <w:num w:numId="6" w16cid:durableId="640614843">
     <w:abstractNumId w:val="0"/>
-  </w:num>
-  <w:num w:numId="4" w16cid:durableId="110516062">
-    <w:abstractNumId w:val="2"/>
-  </w:num>
-  <w:num w:numId="5" w16cid:durableId="1615594398">
-    <w:abstractNumId w:val="3"/>
   </w:num>
 </w:numbering>
 </file>

</xml_diff>